<commit_message>
minor fix to jlr reference
</commit_message>
<xml_diff>
--- a/inst/rmarkdown/templates/jlr/resources/reference.docx
+++ b/inst/rmarkdown/templates/jlr/resources/reference.docx
@@ -5,7 +5,7 @@
     <w:p>
       <w:pPr>
         <w:pStyle w:val="Title"/>
-        <w:shd w:fill="FFFFFF" w:val="clear"/>
+        <w:shd w:val="clear" w:fill="FFFFFF"/>
         <w:spacing w:before="480" w:after="240"/>
         <w:rPr/>
       </w:pPr>
@@ -147,7 +147,7 @@
           <w:ilvl w:val="0"/>
           <w:numId w:val="1"/>
         </w:numPr>
-        <w:shd w:fill="FFFFFF" w:val="clear"/>
+        <w:shd w:val="clear" w:fill="FFFFFF"/>
         <w:rPr/>
       </w:pPr>
       <w:r>
@@ -162,7 +162,7 @@
           <w:ilvl w:val="0"/>
           <w:numId w:val="1"/>
         </w:numPr>
-        <w:shd w:fill="FFFFFF" w:val="clear"/>
+        <w:shd w:val="clear" w:fill="FFFFFF"/>
         <w:rPr/>
       </w:pPr>
       <w:r>
@@ -177,7 +177,7 @@
           <w:ilvl w:val="1"/>
           <w:numId w:val="2"/>
         </w:numPr>
-        <w:shd w:fill="FFFFFF" w:val="clear"/>
+        <w:shd w:val="clear" w:fill="FFFFFF"/>
         <w:rPr/>
       </w:pPr>
       <w:r>
@@ -192,7 +192,7 @@
           <w:ilvl w:val="1"/>
           <w:numId w:val="2"/>
         </w:numPr>
-        <w:shd w:fill="FFFFFF" w:val="clear"/>
+        <w:shd w:val="clear" w:fill="FFFFFF"/>
         <w:rPr/>
       </w:pPr>
       <w:r>
@@ -207,7 +207,7 @@
           <w:ilvl w:val="0"/>
           <w:numId w:val="3"/>
         </w:numPr>
-        <w:shd w:fill="FFFFFF" w:val="clear"/>
+        <w:shd w:val="clear" w:fill="FFFFFF"/>
         <w:rPr/>
       </w:pPr>
       <w:r>
@@ -222,7 +222,7 @@
           <w:ilvl w:val="0"/>
           <w:numId w:val="3"/>
         </w:numPr>
-        <w:shd w:fill="FFFFFF" w:val="clear"/>
+        <w:shd w:val="clear" w:fill="FFFFFF"/>
         <w:rPr/>
       </w:pPr>
       <w:r>
@@ -237,7 +237,7 @@
           <w:ilvl w:val="0"/>
           <w:numId w:val="3"/>
         </w:numPr>
-        <w:shd w:fill="FFFFFF" w:val="clear"/>
+        <w:shd w:val="clear" w:fill="FFFFFF"/>
         <w:rPr/>
       </w:pPr>
       <w:r>
@@ -252,7 +252,7 @@
           <w:ilvl w:val="1"/>
           <w:numId w:val="4"/>
         </w:numPr>
-        <w:shd w:fill="FFFFFF" w:val="clear"/>
+        <w:shd w:val="clear" w:fill="FFFFFF"/>
         <w:rPr/>
       </w:pPr>
       <w:r>
@@ -267,7 +267,7 @@
           <w:ilvl w:val="1"/>
           <w:numId w:val="4"/>
         </w:numPr>
-        <w:shd w:fill="FFFFFF" w:val="clear"/>
+        <w:shd w:val="clear" w:fill="FFFFFF"/>
         <w:rPr/>
       </w:pPr>
       <w:r>
@@ -556,7 +556,7 @@
           <w:p>
             <w:pPr>
               <w:pStyle w:val="Compact"/>
-              <w:shd w:fill="FFFFFF" w:val="clear"/>
+              <w:shd w:val="clear" w:fill="FFFFFF"/>
               <w:spacing w:before="36" w:after="36"/>
               <w:jc w:val="left"/>
               <w:rPr/>
@@ -580,7 +580,7 @@
           <w:p>
             <w:pPr>
               <w:pStyle w:val="Compact"/>
-              <w:shd w:fill="FFFFFF" w:val="clear"/>
+              <w:shd w:val="clear" w:fill="FFFFFF"/>
               <w:spacing w:before="36" w:after="36"/>
               <w:jc w:val="left"/>
               <w:rPr/>
@@ -597,13 +597,17 @@
         <w:tc>
           <w:tcPr>
             <w:tcW w:w="4778" w:type="dxa"/>
-            <w:tcBorders/>
+            <w:tcBorders>
+              <w:top w:val="single" w:sz="6" w:space="0" w:color="000001"/>
+              <w:bottom w:val="single" w:sz="6" w:space="0" w:color="000001"/>
+              <w:insideH w:val="single" w:sz="6" w:space="0" w:color="000001"/>
+            </w:tcBorders>
             <w:shd w:fill="auto" w:val="clear"/>
           </w:tcPr>
           <w:p>
             <w:pPr>
               <w:pStyle w:val="Compact"/>
-              <w:shd w:fill="FFFFFF" w:val="clear"/>
+              <w:shd w:val="clear" w:fill="FFFFFF"/>
               <w:spacing w:before="36" w:after="36"/>
               <w:jc w:val="left"/>
               <w:rPr/>
@@ -617,13 +621,17 @@
         <w:tc>
           <w:tcPr>
             <w:tcW w:w="15641" w:type="dxa"/>
-            <w:tcBorders/>
+            <w:tcBorders>
+              <w:top w:val="single" w:sz="6" w:space="0" w:color="000001"/>
+              <w:bottom w:val="single" w:sz="6" w:space="0" w:color="000001"/>
+              <w:insideH w:val="single" w:sz="6" w:space="0" w:color="000001"/>
+            </w:tcBorders>
             <w:shd w:fill="auto" w:val="clear"/>
           </w:tcPr>
           <w:p>
             <w:pPr>
               <w:pStyle w:val="Compact"/>
-              <w:shd w:fill="FFFFFF" w:val="clear"/>
+              <w:shd w:val="clear" w:fill="FFFFFF"/>
               <w:spacing w:before="36" w:after="36"/>
               <w:jc w:val="left"/>
               <w:rPr/>
@@ -640,13 +648,17 @@
         <w:tc>
           <w:tcPr>
             <w:tcW w:w="4778" w:type="dxa"/>
-            <w:tcBorders/>
+            <w:tcBorders>
+              <w:top w:val="single" w:sz="6" w:space="0" w:color="000001"/>
+              <w:bottom w:val="single" w:sz="6" w:space="0" w:color="000001"/>
+              <w:insideH w:val="single" w:sz="6" w:space="0" w:color="000001"/>
+            </w:tcBorders>
             <w:shd w:fill="auto" w:val="clear"/>
           </w:tcPr>
           <w:p>
             <w:pPr>
               <w:pStyle w:val="Compact"/>
-              <w:shd w:fill="FFFFFF" w:val="clear"/>
+              <w:shd w:val="clear" w:fill="FFFFFF"/>
               <w:spacing w:before="36" w:after="36"/>
               <w:jc w:val="left"/>
               <w:rPr/>
@@ -660,13 +672,17 @@
         <w:tc>
           <w:tcPr>
             <w:tcW w:w="15641" w:type="dxa"/>
-            <w:tcBorders/>
+            <w:tcBorders>
+              <w:top w:val="single" w:sz="6" w:space="0" w:color="000001"/>
+              <w:bottom w:val="single" w:sz="6" w:space="0" w:color="000001"/>
+              <w:insideH w:val="single" w:sz="6" w:space="0" w:color="000001"/>
+            </w:tcBorders>
             <w:shd w:fill="auto" w:val="clear"/>
           </w:tcPr>
           <w:p>
             <w:pPr>
               <w:pStyle w:val="Compact"/>
-              <w:shd w:fill="FFFFFF" w:val="clear"/>
+              <w:shd w:val="clear" w:fill="FFFFFF"/>
               <w:spacing w:before="36" w:after="36"/>
               <w:jc w:val="left"/>
               <w:rPr/>
@@ -698,7 +714,8 @@
   <w:p>
     <w:pPr>
       <w:pStyle w:val="Footer"/>
-      <w:shd w:fill="FFFFFF" w:val="clear"/>
+      <w:shd w:val="clear" w:fill="FFFFFF"/>
+      <w:spacing w:before="113" w:after="0"/>
       <w:jc w:val="center"/>
       <w:rPr/>
     </w:pPr>
@@ -1366,7 +1383,6 @@
     <w:rPrDefault>
       <w:rPr>
         <w:rFonts w:ascii="Cambria" w:hAnsi="Cambria" w:eastAsia="Droid Sans Fallback" w:cs=""/>
-        <w:sz w:val="24"/>
         <w:szCs w:val="24"/>
         <w:lang w:val="en-US" w:eastAsia="en-US" w:bidi="ar-SA"/>
       </w:rPr>
@@ -1384,7 +1400,7 @@
       <w:shd w:val="clear" w:fill="auto"/>
       <w:suppressAutoHyphens w:val="true"/>
       <w:bidi w:val="0"/>
-      <w:spacing w:lineRule="auto" w:line="480" w:before="0" w:after="0"/>
+      <w:spacing w:lineRule="auto" w:line="480" w:before="113" w:after="0"/>
       <w:jc w:val="left"/>
     </w:pPr>
     <w:rPr>
@@ -1405,7 +1421,7 @@
       <w:keepLines/>
       <w:suppressLineNumbers/>
       <w:shd w:val="clear" w:fill="auto"/>
-      <w:spacing w:before="0" w:after="0"/>
+      <w:spacing w:before="113" w:after="0"/>
       <w:outlineLvl w:val="0"/>
     </w:pPr>
     <w:rPr>
@@ -1427,8 +1443,8 @@
       <w:keepNext/>
       <w:keepLines/>
       <w:suppressLineNumbers/>
-      <w:shd w:fill="FFFFFF" w:val="clear"/>
-      <w:spacing w:before="0" w:after="0"/>
+      <w:shd w:val="clear" w:fill="FFFFFF"/>
+      <w:spacing w:before="113" w:after="0"/>
       <w:outlineLvl w:val="1"/>
     </w:pPr>
     <w:rPr>
@@ -1451,7 +1467,7 @@
       <w:keepLines/>
       <w:suppressLineNumbers/>
       <w:shd w:val="clear" w:fill="auto"/>
-      <w:spacing w:before="0" w:after="0"/>
+      <w:spacing w:before="113" w:after="0"/>
       <w:outlineLvl w:val="2"/>
     </w:pPr>
     <w:rPr>
@@ -1472,8 +1488,8 @@
     <w:pPr>
       <w:keepNext/>
       <w:keepLines/>
-      <w:shd w:fill="FFFFFF" w:val="clear"/>
-      <w:spacing w:before="0" w:after="0"/>
+      <w:shd w:val="clear" w:fill="FFFFFF"/>
+      <w:spacing w:before="113" w:after="0"/>
       <w:outlineLvl w:val="3"/>
     </w:pPr>
     <w:rPr>
@@ -1494,7 +1510,7 @@
     <w:pPr>
       <w:keepNext/>
       <w:keepLines/>
-      <w:shd w:fill="FFFFFF" w:val="clear"/>
+      <w:shd w:val="clear" w:fill="FFFFFF"/>
       <w:spacing w:before="200" w:after="0"/>
       <w:outlineLvl w:val="4"/>
     </w:pPr>
@@ -1516,7 +1532,7 @@
     <w:pPr>
       <w:keepNext/>
       <w:keepLines/>
-      <w:shd w:fill="FFFFFF" w:val="clear"/>
+      <w:shd w:val="clear" w:fill="FFFFFF"/>
       <w:spacing w:before="200" w:after="0"/>
       <w:outlineLvl w:val="5"/>
     </w:pPr>
@@ -1994,6 +2010,153 @@
       <w:rFonts w:cs="Symbol"/>
     </w:rPr>
   </w:style>
+  <w:style w:type="character" w:styleId="ListLabel22">
+    <w:name w:val="ListLabel 22"/>
+    <w:qFormat/>
+    <w:rPr>
+      <w:rFonts w:cs="Symbol"/>
+    </w:rPr>
+  </w:style>
+  <w:style w:type="character" w:styleId="ListLabel23">
+    <w:name w:val="ListLabel 23"/>
+    <w:qFormat/>
+    <w:rPr>
+      <w:rFonts w:cs="Symbol"/>
+    </w:rPr>
+  </w:style>
+  <w:style w:type="character" w:styleId="ListLabel24">
+    <w:name w:val="ListLabel 24"/>
+    <w:qFormat/>
+    <w:rPr>
+      <w:rFonts w:cs="Symbol"/>
+    </w:rPr>
+  </w:style>
+  <w:style w:type="character" w:styleId="ListLabel25">
+    <w:name w:val="ListLabel 25"/>
+    <w:qFormat/>
+    <w:rPr>
+      <w:rFonts w:cs="Symbol"/>
+    </w:rPr>
+  </w:style>
+  <w:style w:type="character" w:styleId="ListLabel26">
+    <w:name w:val="ListLabel 26"/>
+    <w:qFormat/>
+    <w:rPr>
+      <w:rFonts w:cs="Symbol"/>
+    </w:rPr>
+  </w:style>
+  <w:style w:type="character" w:styleId="ListLabel27">
+    <w:name w:val="ListLabel 27"/>
+    <w:qFormat/>
+    <w:rPr>
+      <w:rFonts w:cs="Symbol"/>
+    </w:rPr>
+  </w:style>
+  <w:style w:type="character" w:styleId="ListLabel28">
+    <w:name w:val="ListLabel 28"/>
+    <w:qFormat/>
+    <w:rPr>
+      <w:rFonts w:cs="Symbol"/>
+    </w:rPr>
+  </w:style>
+  <w:style w:type="character" w:styleId="ListLabel29">
+    <w:name w:val="ListLabel 29"/>
+    <w:qFormat/>
+    <w:rPr>
+      <w:rFonts w:cs="Symbol"/>
+    </w:rPr>
+  </w:style>
+  <w:style w:type="character" w:styleId="ListLabel30">
+    <w:name w:val="ListLabel 30"/>
+    <w:qFormat/>
+    <w:rPr>
+      <w:rFonts w:cs="Symbol"/>
+    </w:rPr>
+  </w:style>
+  <w:style w:type="character" w:styleId="ListLabel31">
+    <w:name w:val="ListLabel 31"/>
+    <w:qFormat/>
+    <w:rPr>
+      <w:rFonts w:cs="Symbol"/>
+    </w:rPr>
+  </w:style>
+  <w:style w:type="character" w:styleId="ListLabel32">
+    <w:name w:val="ListLabel 32"/>
+    <w:qFormat/>
+    <w:rPr>
+      <w:rFonts w:cs="Symbol"/>
+    </w:rPr>
+  </w:style>
+  <w:style w:type="character" w:styleId="ListLabel33">
+    <w:name w:val="ListLabel 33"/>
+    <w:qFormat/>
+    <w:rPr>
+      <w:rFonts w:cs="Symbol"/>
+    </w:rPr>
+  </w:style>
+  <w:style w:type="character" w:styleId="ListLabel34">
+    <w:name w:val="ListLabel 34"/>
+    <w:qFormat/>
+    <w:rPr>
+      <w:rFonts w:cs="Symbol"/>
+    </w:rPr>
+  </w:style>
+  <w:style w:type="character" w:styleId="ListLabel35">
+    <w:name w:val="ListLabel 35"/>
+    <w:qFormat/>
+    <w:rPr>
+      <w:rFonts w:cs="Symbol"/>
+    </w:rPr>
+  </w:style>
+  <w:style w:type="character" w:styleId="ListLabel36">
+    <w:name w:val="ListLabel 36"/>
+    <w:qFormat/>
+    <w:rPr>
+      <w:rFonts w:cs="Symbol"/>
+    </w:rPr>
+  </w:style>
+  <w:style w:type="character" w:styleId="ListLabel37">
+    <w:name w:val="ListLabel 37"/>
+    <w:qFormat/>
+    <w:rPr>
+      <w:rFonts w:cs="Symbol"/>
+    </w:rPr>
+  </w:style>
+  <w:style w:type="character" w:styleId="ListLabel38">
+    <w:name w:val="ListLabel 38"/>
+    <w:qFormat/>
+    <w:rPr>
+      <w:rFonts w:cs="Symbol"/>
+    </w:rPr>
+  </w:style>
+  <w:style w:type="character" w:styleId="ListLabel39">
+    <w:name w:val="ListLabel 39"/>
+    <w:qFormat/>
+    <w:rPr>
+      <w:rFonts w:cs="Symbol"/>
+    </w:rPr>
+  </w:style>
+  <w:style w:type="character" w:styleId="ListLabel40">
+    <w:name w:val="ListLabel 40"/>
+    <w:qFormat/>
+    <w:rPr>
+      <w:rFonts w:cs="Symbol"/>
+    </w:rPr>
+  </w:style>
+  <w:style w:type="character" w:styleId="ListLabel41">
+    <w:name w:val="ListLabel 41"/>
+    <w:qFormat/>
+    <w:rPr>
+      <w:rFonts w:cs="Symbol"/>
+    </w:rPr>
+  </w:style>
+  <w:style w:type="character" w:styleId="ListLabel42">
+    <w:name w:val="ListLabel 42"/>
+    <w:qFormat/>
+    <w:rPr>
+      <w:rFonts w:cs="Symbol"/>
+    </w:rPr>
+  </w:style>
   <w:style w:type="paragraph" w:styleId="Heading">
     <w:name w:val="Heading"/>
     <w:basedOn w:val="Normal"/>
@@ -2001,7 +2164,7 @@
     <w:qFormat/>
     <w:pPr>
       <w:keepNext/>
-      <w:shd w:fill="FFFFFF" w:val="clear"/>
+      <w:shd w:val="clear" w:fill="FFFFFF"/>
       <w:spacing w:before="0" w:after="0"/>
     </w:pPr>
     <w:rPr>
@@ -2020,7 +2183,7 @@
     <w:pPr>
       <w:suppressLineNumbers/>
       <w:shd w:val="clear" w:fill="auto"/>
-      <w:spacing w:lineRule="auto" w:line="480" w:before="0" w:after="0"/>
+      <w:spacing w:lineRule="auto" w:line="480" w:before="113" w:after="0"/>
     </w:pPr>
     <w:rPr/>
   </w:style>
@@ -2028,7 +2191,7 @@
     <w:name w:val="List"/>
     <w:basedOn w:val="TextBody"/>
     <w:pPr>
-      <w:shd w:fill="FFFFFF" w:val="clear"/>
+      <w:shd w:val="clear" w:fill="FFFFFF"/>
     </w:pPr>
     <w:rPr>
       <w:rFonts w:cs="FreeSans"/>
@@ -2041,7 +2204,7 @@
     <w:qFormat/>
     <w:pPr>
       <w:suppressLineNumbers/>
-      <w:shd w:fill="FFFFFF" w:val="clear"/>
+      <w:shd w:val="clear" w:fill="FFFFFF"/>
       <w:spacing w:before="0" w:after="0"/>
     </w:pPr>
     <w:rPr>
@@ -2058,7 +2221,7 @@
     <w:qFormat/>
     <w:pPr>
       <w:suppressLineNumbers/>
-      <w:shd w:fill="FFFFFF" w:val="clear"/>
+      <w:shd w:val="clear" w:fill="FFFFFF"/>
     </w:pPr>
     <w:rPr>
       <w:rFonts w:cs="FreeSans"/>
@@ -2069,7 +2232,7 @@
     <w:basedOn w:val="TextBody"/>
     <w:qFormat/>
     <w:pPr>
-      <w:shd w:fill="FFFFFF" w:val="clear"/>
+      <w:shd w:val="clear" w:fill="FFFFFF"/>
     </w:pPr>
     <w:rPr/>
   </w:style>
@@ -2078,7 +2241,7 @@
     <w:basedOn w:val="TextBody"/>
     <w:qFormat/>
     <w:pPr>
-      <w:shd w:fill="FFFFFF" w:val="clear"/>
+      <w:shd w:val="clear" w:fill="FFFFFF"/>
       <w:spacing w:before="0" w:after="0"/>
     </w:pPr>
     <w:rPr/>
@@ -2090,7 +2253,7 @@
     <w:pPr>
       <w:keepNext/>
       <w:keepLines/>
-      <w:shd w:fill="FFFFFF" w:val="clear"/>
+      <w:shd w:val="clear" w:fill="FFFFFF"/>
       <w:spacing w:before="0" w:after="0"/>
       <w:jc w:val="center"/>
     </w:pPr>
@@ -2110,7 +2273,7 @@
     <w:pPr>
       <w:keepNext/>
       <w:keepLines/>
-      <w:shd w:fill="FFFFFF" w:val="clear"/>
+      <w:shd w:val="clear" w:fill="FFFFFF"/>
       <w:spacing w:before="0" w:after="0"/>
       <w:jc w:val="center"/>
     </w:pPr>
@@ -2166,7 +2329,7 @@
     <w:pPr>
       <w:keepNext/>
       <w:keepLines/>
-      <w:shd w:fill="FFFFFF" w:val="clear"/>
+      <w:shd w:val="clear" w:fill="FFFFFF"/>
       <w:spacing w:before="300" w:after="300"/>
     </w:pPr>
     <w:rPr>
@@ -2179,7 +2342,7 @@
     <w:basedOn w:val="Normal"/>
     <w:qFormat/>
     <w:pPr>
-      <w:shd w:fill="FFFFFF" w:val="clear"/>
+      <w:shd w:val="clear" w:fill="FFFFFF"/>
     </w:pPr>
     <w:rPr/>
   </w:style>
@@ -2190,7 +2353,7 @@
     <w:unhideWhenUsed/>
     <w:qFormat/>
     <w:pPr>
-      <w:shd w:fill="FFFFFF" w:val="clear"/>
+      <w:shd w:val="clear" w:fill="FFFFFF"/>
       <w:spacing w:before="100" w:after="100"/>
       <w:ind w:left="0" w:right="0" w:hanging="0"/>
     </w:pPr>
@@ -2208,7 +2371,7 @@
     <w:unhideWhenUsed/>
     <w:qFormat/>
     <w:pPr>
-      <w:shd w:fill="FFFFFF" w:val="clear"/>
+      <w:shd w:val="clear" w:fill="FFFFFF"/>
     </w:pPr>
     <w:rPr/>
   </w:style>
@@ -2219,7 +2382,7 @@
     <w:pPr>
       <w:keepNext/>
       <w:keepLines/>
-      <w:shd w:fill="FFFFFF" w:val="clear"/>
+      <w:shd w:val="clear" w:fill="FFFFFF"/>
       <w:spacing w:before="0" w:after="0"/>
     </w:pPr>
     <w:rPr>
@@ -2231,7 +2394,7 @@
     <w:basedOn w:val="Normal"/>
     <w:qFormat/>
     <w:pPr>
-      <w:shd w:fill="FFFFFF" w:val="clear"/>
+      <w:shd w:val="clear" w:fill="FFFFFF"/>
     </w:pPr>
     <w:rPr/>
   </w:style>
@@ -2263,7 +2426,7 @@
     <w:basedOn w:val="Normal"/>
     <w:qFormat/>
     <w:pPr>
-      <w:shd w:fill="FFFFFF" w:val="clear"/>
+      <w:shd w:val="clear" w:fill="FFFFFF"/>
     </w:pPr>
     <w:rPr/>
   </w:style>
@@ -2273,18 +2436,18 @@
     <w:qFormat/>
     <w:pPr>
       <w:keepNext/>
-      <w:shd w:fill="FFFFFF" w:val="clear"/>
+      <w:shd w:val="clear" w:fill="FFFFFF"/>
     </w:pPr>
     <w:rPr/>
   </w:style>
-  <w:style w:type="paragraph" w:styleId="ContentsHeading">
+  <w:style w:type="paragraph" w:styleId="TOAHeading">
     <w:name w:val="TOA Heading"/>
     <w:basedOn w:val="Heading1"/>
     <w:uiPriority w:val="39"/>
     <w:unhideWhenUsed/>
     <w:qFormat/>
     <w:pPr>
-      <w:shd w:fill="FFFFFF" w:val="clear"/>
+      <w:shd w:val="clear" w:fill="FFFFFF"/>
       <w:spacing w:lineRule="auto" w:line="259" w:before="240" w:after="0"/>
     </w:pPr>
     <w:rPr>
@@ -2309,7 +2472,7 @@
     <w:basedOn w:val="Normal"/>
     <w:qFormat/>
     <w:pPr>
-      <w:shd w:fill="FFFFFF" w:val="clear"/>
+      <w:shd w:val="clear" w:fill="FFFFFF"/>
     </w:pPr>
     <w:rPr/>
   </w:style>
@@ -2318,20 +2481,25 @@
     <w:basedOn w:val="TableContents"/>
     <w:qFormat/>
     <w:pPr>
+      <w:shd w:val="clear" w:fill="FFFFFF"/>
+    </w:pPr>
+    <w:rPr/>
+  </w:style>
+  <w:style w:type="paragraph" w:styleId="BodyTextIndent">
+    <w:name w:val="Body Text Indent"/>
+    <w:basedOn w:val="TextBody"/>
+    <w:qFormat/>
+    <w:pPr>
       <w:shd w:fill="FFFFFF" w:val="clear"/>
     </w:pPr>
-    <w:rPr/>
-  </w:style>
-  <w:style w:type="paragraph" w:styleId="FirstLineIndent">
-    <w:name w:val="Body Text First Indent"/>
-    <w:basedOn w:val="TextBody"/>
-    <w:pPr/>
     <w:rPr/>
   </w:style>
   <w:style w:type="paragraph" w:styleId="Footer">
     <w:name w:val="Footer"/>
     <w:basedOn w:val="Normal"/>
-    <w:pPr/>
+    <w:pPr>
+      <w:shd w:fill="FFFFFF" w:val="clear"/>
+    </w:pPr>
     <w:rPr/>
   </w:style>
   <w:style w:type="table" w:default="1" w:styleId="TableNormal">

</xml_diff>